<commit_message>
Changes from rough draft, polish, better images.
</commit_message>
<xml_diff>
--- a/_slides/slide_figures/app_interface_captures.docx
+++ b/_slides/slide_figures/app_interface_captures.docx
@@ -1543,76 +1543,6 @@
       </w:pPr>
       <w:r>
         <w:rPr>
-          <w:noProof/>
-          <w:sz w:val="36"/>
-          <w:szCs w:val="36"/>
-        </w:rPr>
-        <w:drawing>
-          <wp:anchor distT="0" distB="0" distL="114300" distR="114300" simplePos="0" relativeHeight="251665408" behindDoc="1" locked="0" layoutInCell="1" allowOverlap="1" wp14:anchorId="56209CA7">
-            <wp:simplePos x="0" y="0"/>
-            <wp:positionH relativeFrom="margin">
-              <wp:align>left</wp:align>
-            </wp:positionH>
-            <wp:positionV relativeFrom="paragraph">
-              <wp:posOffset>287655</wp:posOffset>
-            </wp:positionV>
-            <wp:extent cx="1189990" cy="1565910"/>
-            <wp:effectExtent l="0" t="0" r="0" b="0"/>
-            <wp:wrapTight wrapText="bothSides">
-              <wp:wrapPolygon edited="0">
-                <wp:start x="0" y="0"/>
-                <wp:lineTo x="0" y="21285"/>
-                <wp:lineTo x="21093" y="21285"/>
-                <wp:lineTo x="21093" y="0"/>
-                <wp:lineTo x="0" y="0"/>
-              </wp:wrapPolygon>
-            </wp:wrapTight>
-            <wp:docPr id="17" name="Picture 17"/>
-            <wp:cNvGraphicFramePr>
-              <a:graphicFrameLocks xmlns:a="http://schemas.openxmlformats.org/drawingml/2006/main" noChangeAspect="1"/>
-            </wp:cNvGraphicFramePr>
-            <a:graphic xmlns:a="http://schemas.openxmlformats.org/drawingml/2006/main">
-              <a:graphicData uri="http://schemas.openxmlformats.org/drawingml/2006/picture">
-                <pic:pic xmlns:pic="http://schemas.openxmlformats.org/drawingml/2006/picture">
-                  <pic:nvPicPr>
-                    <pic:cNvPr id="1" name=""/>
-                    <pic:cNvPicPr/>
-                  </pic:nvPicPr>
-                  <pic:blipFill>
-                    <a:blip r:embed="rId17">
-                      <a:extLst>
-                        <a:ext uri="{28A0092B-C50C-407E-A947-70E740481C1C}">
-                          <a14:useLocalDpi xmlns:a14="http://schemas.microsoft.com/office/drawing/2010/main" val="0"/>
-                        </a:ext>
-                      </a:extLst>
-                    </a:blip>
-                    <a:stretch>
-                      <a:fillRect/>
-                    </a:stretch>
-                  </pic:blipFill>
-                  <pic:spPr>
-                    <a:xfrm>
-                      <a:off x="0" y="0"/>
-                      <a:ext cx="1193488" cy="1570379"/>
-                    </a:xfrm>
-                    <a:prstGeom prst="rect">
-                      <a:avLst/>
-                    </a:prstGeom>
-                  </pic:spPr>
-                </pic:pic>
-              </a:graphicData>
-            </a:graphic>
-            <wp14:sizeRelH relativeFrom="page">
-              <wp14:pctWidth>0</wp14:pctWidth>
-            </wp14:sizeRelH>
-            <wp14:sizeRelV relativeFrom="page">
-              <wp14:pctHeight>0</wp14:pctHeight>
-            </wp14:sizeRelV>
-          </wp:anchor>
-        </w:drawing>
-      </w:r>
-      <w:r>
-        <w:rPr>
           <w:sz w:val="36"/>
           <w:szCs w:val="36"/>
         </w:rPr>
@@ -1638,6 +1568,13 @@
           <w:szCs w:val="36"/>
         </w:rPr>
         <w:t xml:space="preserve">    </w:t>
+      </w:r>
+      <w:r>
+        <w:rPr>
+          <w:sz w:val="36"/>
+          <w:szCs w:val="36"/>
+        </w:rPr>
+        <w:t xml:space="preserve">   </w:t>
       </w:r>
       <w:r>
         <w:rPr>
@@ -1681,7 +1618,7 @@
               <wp:align>center</wp:align>
             </wp:positionH>
             <wp:positionV relativeFrom="paragraph">
-              <wp:posOffset>15504</wp:posOffset>
+              <wp:posOffset>15240</wp:posOffset>
             </wp:positionV>
             <wp:extent cx="4191635" cy="2251075"/>
             <wp:effectExtent l="0" t="0" r="0" b="0"/>
@@ -1708,7 +1645,7 @@
                     </pic:cNvPicPr>
                   </pic:nvPicPr>
                   <pic:blipFill rotWithShape="1">
-                    <a:blip r:embed="rId18" cstate="print">
+                    <a:blip r:embed="rId17" cstate="print">
                       <a:extLst>
                         <a:ext uri="{28A0092B-C50C-407E-A947-70E740481C1C}">
                           <a14:useLocalDpi xmlns:a14="http://schemas.microsoft.com/office/drawing/2010/main" val="0"/>
@@ -1748,7 +1685,81 @@
           </wp:anchor>
         </w:drawing>
       </w:r>
+      <w:r>
+        <w:rPr>
+          <w:noProof/>
+        </w:rPr>
+        <w:drawing>
+          <wp:anchor distT="0" distB="0" distL="114300" distR="114300" simplePos="0" relativeHeight="251668480" behindDoc="1" locked="0" layoutInCell="1" allowOverlap="1" wp14:anchorId="18387F2F">
+            <wp:simplePos x="0" y="0"/>
+            <wp:positionH relativeFrom="margin">
+              <wp:align>left</wp:align>
+            </wp:positionH>
+            <wp:positionV relativeFrom="paragraph">
+              <wp:posOffset>13970</wp:posOffset>
+            </wp:positionV>
+            <wp:extent cx="1343025" cy="1823085"/>
+            <wp:effectExtent l="0" t="0" r="9525" b="5715"/>
+            <wp:wrapTight wrapText="bothSides">
+              <wp:wrapPolygon edited="0">
+                <wp:start x="0" y="0"/>
+                <wp:lineTo x="0" y="21442"/>
+                <wp:lineTo x="21447" y="21442"/>
+                <wp:lineTo x="21447" y="0"/>
+                <wp:lineTo x="0" y="0"/>
+              </wp:wrapPolygon>
+            </wp:wrapTight>
+            <wp:docPr id="20" name="Picture 20"/>
+            <wp:cNvGraphicFramePr>
+              <a:graphicFrameLocks xmlns:a="http://schemas.openxmlformats.org/drawingml/2006/main" noChangeAspect="1"/>
+            </wp:cNvGraphicFramePr>
+            <a:graphic xmlns:a="http://schemas.openxmlformats.org/drawingml/2006/main">
+              <a:graphicData uri="http://schemas.openxmlformats.org/drawingml/2006/picture">
+                <pic:pic xmlns:pic="http://schemas.openxmlformats.org/drawingml/2006/picture">
+                  <pic:nvPicPr>
+                    <pic:cNvPr id="1" name=""/>
+                    <pic:cNvPicPr/>
+                  </pic:nvPicPr>
+                  <pic:blipFill>
+                    <a:blip r:embed="rId18" cstate="print">
+                      <a:extLst>
+                        <a:ext uri="{28A0092B-C50C-407E-A947-70E740481C1C}">
+                          <a14:useLocalDpi xmlns:a14="http://schemas.microsoft.com/office/drawing/2010/main" val="0"/>
+                        </a:ext>
+                      </a:extLst>
+                    </a:blip>
+                    <a:stretch>
+                      <a:fillRect/>
+                    </a:stretch>
+                  </pic:blipFill>
+                  <pic:spPr>
+                    <a:xfrm>
+                      <a:off x="0" y="0"/>
+                      <a:ext cx="1343025" cy="1823085"/>
+                    </a:xfrm>
+                    <a:prstGeom prst="rect">
+                      <a:avLst/>
+                    </a:prstGeom>
+                  </pic:spPr>
+                </pic:pic>
+              </a:graphicData>
+            </a:graphic>
+            <wp14:sizeRelH relativeFrom="page">
+              <wp14:pctWidth>0</wp14:pctWidth>
+            </wp14:sizeRelH>
+            <wp14:sizeRelV relativeFrom="page">
+              <wp14:pctHeight>0</wp14:pctHeight>
+            </wp14:sizeRelV>
+          </wp:anchor>
+        </w:drawing>
+      </w:r>
     </w:p>
+    <w:p/>
+    <w:p/>
+    <w:p/>
+    <w:p/>
+    <w:p/>
+    <w:p/>
     <w:p/>
     <w:p/>
     <w:p/>
@@ -1774,26 +1785,26 @@
           <w:noProof/>
         </w:rPr>
         <w:drawing>
-          <wp:anchor distT="0" distB="0" distL="114300" distR="114300" simplePos="0" relativeHeight="251667456" behindDoc="1" locked="0" layoutInCell="1" allowOverlap="1" wp14:anchorId="1BF0F443">
+          <wp:anchor distT="0" distB="0" distL="114300" distR="114300" simplePos="0" relativeHeight="251669504" behindDoc="1" locked="0" layoutInCell="1" allowOverlap="1" wp14:anchorId="7BCE2C46">
             <wp:simplePos x="0" y="0"/>
             <wp:positionH relativeFrom="column">
-              <wp:posOffset>275770</wp:posOffset>
+              <wp:posOffset>406477</wp:posOffset>
             </wp:positionH>
             <wp:positionV relativeFrom="paragraph">
-              <wp:posOffset>1697080</wp:posOffset>
+              <wp:posOffset>1735176</wp:posOffset>
             </wp:positionV>
-            <wp:extent cx="6189980" cy="2038350"/>
-            <wp:effectExtent l="0" t="0" r="1270" b="0"/>
+            <wp:extent cx="5522646" cy="1678893"/>
+            <wp:effectExtent l="0" t="0" r="1905" b="0"/>
             <wp:wrapTight wrapText="bothSides">
               <wp:wrapPolygon edited="0">
                 <wp:start x="0" y="0"/>
-                <wp:lineTo x="0" y="21398"/>
-                <wp:lineTo x="21538" y="21398"/>
-                <wp:lineTo x="21538" y="0"/>
+                <wp:lineTo x="0" y="21330"/>
+                <wp:lineTo x="21533" y="21330"/>
+                <wp:lineTo x="21533" y="0"/>
                 <wp:lineTo x="0" y="0"/>
               </wp:wrapPolygon>
             </wp:wrapTight>
-            <wp:docPr id="19" name="Picture 19"/>
+            <wp:docPr id="22" name="Picture 22"/>
             <wp:cNvGraphicFramePr>
               <a:graphicFrameLocks xmlns:a="http://schemas.openxmlformats.org/drawingml/2006/main" noChangeAspect="1"/>
             </wp:cNvGraphicFramePr>
@@ -1812,13 +1823,13 @@
                         </a:ext>
                       </a:extLst>
                     </a:blip>
-                    <a:srcRect l="11583"/>
+                    <a:srcRect l="53603" r="-63"/>
                     <a:stretch/>
                   </pic:blipFill>
                   <pic:spPr bwMode="auto">
                     <a:xfrm>
                       <a:off x="0" y="0"/>
-                      <a:ext cx="6189980" cy="2038350"/>
+                      <a:ext cx="5522646" cy="1678893"/>
                     </a:xfrm>
                     <a:prstGeom prst="rect">
                       <a:avLst/>
@@ -1864,7 +1875,7 @@
                     <pic:cNvPicPr/>
                   </pic:nvPicPr>
                   <pic:blipFill rotWithShape="1">
-                    <a:blip r:embed="rId20"/>
+                    <a:blip r:embed="rId19"/>
                     <a:srcRect r="46154"/>
                     <a:stretch/>
                   </pic:blipFill>
@@ -1891,12 +1902,22 @@
           </wp:inline>
         </w:drawing>
       </w:r>
+    </w:p>
+    <w:p/>
+    <w:p/>
+    <w:p/>
+    <w:p/>
+    <w:p/>
+    <w:p/>
+    <w:p/>
+    <w:p/>
+    <w:p/>
+    <w:p/>
+    <w:p/>
+    <w:p>
       <w:bookmarkStart w:id="0" w:name="_GoBack"/>
       <w:bookmarkEnd w:id="0"/>
     </w:p>
-    <w:p/>
-    <w:p/>
-    <w:p/>
     <w:sectPr>
       <w:pgSz w:w="20160" w:h="12240" w:orient="landscape" w:code="5"/>
       <w:pgMar w:top="720" w:right="720" w:bottom="720" w:left="720" w:header="708" w:footer="708" w:gutter="0"/>
@@ -3387,7 +3408,7 @@
 </file>
 
 <file path=customXml/itemProps1.xml><?xml version="1.0" encoding="utf-8"?>
-<ds:datastoreItem xmlns:ds="http://schemas.openxmlformats.org/officeDocument/2006/customXml" ds:itemID="{63B442F0-D75E-4A5D-A001-8FD42D3215CE}">
+<ds:datastoreItem xmlns:ds="http://schemas.openxmlformats.org/officeDocument/2006/customXml" ds:itemID="{3CB19360-BAE8-4AD7-A7DB-A23F73C8A442}">
   <ds:schemaRefs>
     <ds:schemaRef ds:uri="http://schemas.openxmlformats.org/officeDocument/2006/bibliography"/>
   </ds:schemaRefs>

</xml_diff>

<commit_message>
word smiting, images sizing and quality
</commit_message>
<xml_diff>
--- a/_slides/slide_figures/app_interface_captures.docx
+++ b/_slides/slide_figures/app_interface_captures.docx
@@ -584,110 +584,17 @@
     <w:p>
       <w:r>
         <w:rPr>
-          <w:sz w:val="36"/>
-          <w:szCs w:val="36"/>
+          <w:noProof/>
         </w:rPr>
         <w:lastRenderedPageBreak/>
-        <w:t>A) Study structure</w:t>
-      </w:r>
-      <w:r>
-        <w:rPr>
-          <w:sz w:val="36"/>
-          <w:szCs w:val="36"/>
-        </w:rPr>
-        <w:tab/>
-      </w:r>
-      <w:r>
-        <w:rPr>
-          <w:sz w:val="36"/>
-          <w:szCs w:val="36"/>
-        </w:rPr>
-        <w:tab/>
-      </w:r>
-      <w:r>
-        <w:rPr>
-          <w:sz w:val="36"/>
-          <w:szCs w:val="36"/>
-        </w:rPr>
-        <w:tab/>
-      </w:r>
-      <w:r>
-        <w:rPr>
-          <w:sz w:val="36"/>
-          <w:szCs w:val="36"/>
-        </w:rPr>
-        <w:tab/>
-      </w:r>
-      <w:r>
-        <w:rPr>
-          <w:sz w:val="36"/>
-          <w:szCs w:val="36"/>
-        </w:rPr>
-        <w:t xml:space="preserve">  </w:t>
-      </w:r>
-      <w:r>
-        <w:rPr>
-          <w:sz w:val="36"/>
-          <w:szCs w:val="36"/>
-        </w:rPr>
-        <w:t xml:space="preserve">B) </w:t>
-      </w:r>
-      <w:r>
-        <w:rPr>
-          <w:sz w:val="36"/>
-          <w:szCs w:val="36"/>
-        </w:rPr>
-        <w:t>T</w:t>
-      </w:r>
-      <w:r>
-        <w:rPr>
-          <w:sz w:val="36"/>
-          <w:szCs w:val="36"/>
-        </w:rPr>
-        <w:t>raining video (4:16)</w:t>
-      </w:r>
-      <w:r>
-        <w:rPr>
-          <w:sz w:val="36"/>
-          <w:szCs w:val="36"/>
-        </w:rPr>
-        <w:tab/>
-      </w:r>
-      <w:r>
-        <w:rPr>
-          <w:sz w:val="36"/>
-          <w:szCs w:val="36"/>
-        </w:rPr>
-        <w:tab/>
-      </w:r>
-      <w:r>
-        <w:rPr>
-          <w:sz w:val="36"/>
-          <w:szCs w:val="36"/>
-        </w:rPr>
-        <w:tab/>
-      </w:r>
-      <w:r>
-        <w:rPr>
-          <w:sz w:val="36"/>
-          <w:szCs w:val="36"/>
-        </w:rPr>
-        <w:t>C) Interface training</w:t>
-      </w:r>
-    </w:p>
-    <w:p>
-      <w:r>
-        <w:rPr>
-          <w:noProof/>
-        </w:rPr>
         <w:drawing>
           <wp:anchor distT="0" distB="0" distL="114300" distR="114300" simplePos="0" relativeHeight="251661312" behindDoc="0" locked="0" layoutInCell="1" allowOverlap="1" wp14:anchorId="0E21F38C">
             <wp:simplePos x="0" y="0"/>
             <wp:positionH relativeFrom="margin">
-              <wp:posOffset>6130290</wp:posOffset>
+              <wp:posOffset>5107305</wp:posOffset>
             </wp:positionH>
             <wp:positionV relativeFrom="margin">
-              <wp:posOffset>408305</wp:posOffset>
+              <wp:posOffset>391795</wp:posOffset>
             </wp:positionV>
             <wp:extent cx="5003165" cy="2888615"/>
             <wp:effectExtent l="0" t="0" r="6985" b="6985"/>
@@ -744,10 +651,10 @@
           <wp:anchor distT="0" distB="0" distL="114300" distR="114300" simplePos="0" relativeHeight="251660288" behindDoc="0" locked="0" layoutInCell="1" allowOverlap="1" wp14:anchorId="6E684347">
             <wp:simplePos x="0" y="0"/>
             <wp:positionH relativeFrom="margin">
-              <wp:posOffset>3199856</wp:posOffset>
+              <wp:posOffset>2737485</wp:posOffset>
             </wp:positionH>
             <wp:positionV relativeFrom="margin">
-              <wp:posOffset>412659</wp:posOffset>
+              <wp:posOffset>387985</wp:posOffset>
             </wp:positionV>
             <wp:extent cx="2372995" cy="1506220"/>
             <wp:effectExtent l="0" t="0" r="8255" b="0"/>
@@ -807,7 +714,7 @@
               <wp:align>left</wp:align>
             </wp:positionH>
             <wp:positionV relativeFrom="margin">
-              <wp:posOffset>509270</wp:posOffset>
+              <wp:posOffset>384810</wp:posOffset>
             </wp:positionV>
             <wp:extent cx="2710180" cy="2767965"/>
             <wp:effectExtent l="0" t="0" r="0" b="0"/>
@@ -850,6 +757,98 @@
           </wp:anchor>
         </w:drawing>
       </w:r>
+      <w:r>
+        <w:rPr>
+          <w:sz w:val="36"/>
+          <w:szCs w:val="36"/>
+        </w:rPr>
+        <w:t xml:space="preserve">   </w:t>
+      </w:r>
+      <w:r>
+        <w:rPr>
+          <w:sz w:val="36"/>
+          <w:szCs w:val="36"/>
+        </w:rPr>
+        <w:t xml:space="preserve">A) Study </w:t>
+      </w:r>
+      <w:r>
+        <w:rPr>
+          <w:sz w:val="36"/>
+          <w:szCs w:val="36"/>
+        </w:rPr>
+        <w:t>outline</w:t>
+      </w:r>
+      <w:r>
+        <w:rPr>
+          <w:sz w:val="36"/>
+          <w:szCs w:val="36"/>
+        </w:rPr>
+        <w:tab/>
+      </w:r>
+      <w:r>
+        <w:rPr>
+          <w:sz w:val="36"/>
+          <w:szCs w:val="36"/>
+        </w:rPr>
+        <w:tab/>
+      </w:r>
+      <w:r>
+        <w:rPr>
+          <w:sz w:val="36"/>
+          <w:szCs w:val="36"/>
+        </w:rPr>
+        <w:tab/>
+        <w:t xml:space="preserve"> </w:t>
+      </w:r>
+      <w:r>
+        <w:rPr>
+          <w:sz w:val="36"/>
+          <w:szCs w:val="36"/>
+        </w:rPr>
+        <w:t xml:space="preserve">B) </w:t>
+      </w:r>
+      <w:r>
+        <w:rPr>
+          <w:sz w:val="36"/>
+          <w:szCs w:val="36"/>
+        </w:rPr>
+        <w:t>T</w:t>
+      </w:r>
+      <w:r>
+        <w:rPr>
+          <w:sz w:val="36"/>
+          <w:szCs w:val="36"/>
+        </w:rPr>
+        <w:t>raining video (4:16)</w:t>
+      </w:r>
+      <w:r>
+        <w:rPr>
+          <w:sz w:val="36"/>
+          <w:szCs w:val="36"/>
+        </w:rPr>
+        <w:tab/>
+      </w:r>
+      <w:r>
+        <w:rPr>
+          <w:sz w:val="36"/>
+          <w:szCs w:val="36"/>
+        </w:rPr>
+        <w:t xml:space="preserve"> </w:t>
+      </w:r>
+      <w:r>
+        <w:rPr>
+          <w:sz w:val="36"/>
+          <w:szCs w:val="36"/>
+        </w:rPr>
+        <w:t xml:space="preserve">    </w:t>
+      </w:r>
+      <w:r>
+        <w:rPr>
+          <w:sz w:val="36"/>
+          <w:szCs w:val="36"/>
+        </w:rPr>
+        <w:t>C) Interface training</w:t>
+      </w:r>
     </w:p>
     <w:p/>
     <w:p/>
@@ -863,6 +862,10 @@
     <w:p/>
     <w:p/>
     <w:p/>
+    <w:p>
+      <w:bookmarkStart w:id="0" w:name="_GoBack"/>
+      <w:bookmarkEnd w:id="0"/>
+    </w:p>
     <w:p/>
     <w:p/>
     <w:p/>
@@ -1531,29 +1534,31 @@
     <w:p/>
     <w:p>
       <w:pPr>
-        <w:pStyle w:val="ListParagraph"/>
-        <w:numPr>
-          <w:ilvl w:val="0"/>
-          <w:numId w:val="8"/>
-        </w:numPr>
-        <w:rPr>
-          <w:sz w:val="36"/>
-          <w:szCs w:val="36"/>
-        </w:rPr>
-      </w:pPr>
-      <w:r>
-        <w:rPr>
-          <w:sz w:val="36"/>
-          <w:szCs w:val="36"/>
-        </w:rPr>
-        <w:t>b</w:t>
-      </w:r>
-      <w:r>
-        <w:rPr>
-          <w:sz w:val="36"/>
-          <w:szCs w:val="36"/>
-        </w:rPr>
-        <w:t xml:space="preserve">asis </w:t>
+        <w:rPr>
+          <w:sz w:val="36"/>
+          <w:szCs w:val="36"/>
+        </w:rPr>
+      </w:pPr>
+      <w:r>
+        <w:rPr>
+          <w:sz w:val="36"/>
+          <w:szCs w:val="36"/>
+        </w:rPr>
+        <w:t xml:space="preserve">      A) </w:t>
+      </w:r>
+      <w:r>
+        <w:rPr>
+          <w:sz w:val="36"/>
+          <w:szCs w:val="36"/>
+        </w:rPr>
+        <w:t>B</w:t>
+      </w:r>
+      <w:r>
+        <w:rPr>
+          <w:sz w:val="36"/>
+          <w:szCs w:val="36"/>
+        </w:rPr>
+        <w:t>asis</w:t>
       </w:r>
       <w:r>
         <w:rPr>
@@ -1567,36 +1572,57 @@
           <w:sz w:val="36"/>
           <w:szCs w:val="36"/>
         </w:rPr>
-        <w:t xml:space="preserve">    </w:t>
-      </w:r>
-      <w:r>
-        <w:rPr>
-          <w:sz w:val="36"/>
-          <w:szCs w:val="36"/>
-        </w:rPr>
-        <w:t xml:space="preserve">   </w:t>
-      </w:r>
-      <w:r>
-        <w:rPr>
-          <w:sz w:val="36"/>
-          <w:szCs w:val="36"/>
-        </w:rPr>
-        <w:t>B) axes directions</w:t>
-      </w:r>
-      <w:r>
-        <w:rPr>
-          <w:sz w:val="36"/>
-          <w:szCs w:val="36"/>
-        </w:rPr>
         <w:tab/>
-        <w:t xml:space="preserve">  C) </w:t>
-      </w:r>
-      <w:r>
-        <w:rPr>
-          <w:sz w:val="36"/>
-          <w:szCs w:val="36"/>
-        </w:rPr>
-        <w:t>p</w:t>
+        <w:t xml:space="preserve">     </w:t>
+      </w:r>
+      <w:r>
+        <w:rPr>
+          <w:sz w:val="36"/>
+          <w:szCs w:val="36"/>
+        </w:rPr>
+        <w:t xml:space="preserve">B) </w:t>
+      </w:r>
+      <w:r>
+        <w:rPr>
+          <w:sz w:val="36"/>
+          <w:szCs w:val="36"/>
+        </w:rPr>
+        <w:t>A</w:t>
+      </w:r>
+      <w:r>
+        <w:rPr>
+          <w:sz w:val="36"/>
+          <w:szCs w:val="36"/>
+        </w:rPr>
+        <w:t>xes directions</w:t>
+      </w:r>
+      <w:r>
+        <w:rPr>
+          <w:sz w:val="36"/>
+          <w:szCs w:val="36"/>
+        </w:rPr>
+        <w:tab/>
+      </w:r>
+      <w:r>
+        <w:rPr>
+          <w:sz w:val="36"/>
+          <w:szCs w:val="36"/>
+        </w:rPr>
+        <w:t xml:space="preserve"> </w:t>
+      </w:r>
+      <w:r>
+        <w:rPr>
+          <w:sz w:val="36"/>
+          <w:szCs w:val="36"/>
+        </w:rPr>
+        <w:t xml:space="preserve">C) </w:t>
+      </w:r>
+      <w:r>
+        <w:rPr>
+          <w:sz w:val="36"/>
+          <w:szCs w:val="36"/>
+        </w:rPr>
+        <w:t>P</w:t>
       </w:r>
       <w:r>
         <w:rPr>
@@ -1607,18 +1633,27 @@
       </w:r>
     </w:p>
     <w:p>
+      <w:pPr>
+        <w:ind w:firstLine="720"/>
+        <w:rPr>
+          <w:sz w:val="36"/>
+          <w:szCs w:val="36"/>
+        </w:rPr>
+      </w:pPr>
       <w:r>
         <w:rPr>
           <w:noProof/>
+          <w:sz w:val="36"/>
+          <w:szCs w:val="36"/>
         </w:rPr>
         <w:drawing>
           <wp:anchor distT="0" distB="0" distL="114300" distR="114300" simplePos="0" relativeHeight="251666432" behindDoc="1" locked="0" layoutInCell="1" allowOverlap="1">
             <wp:simplePos x="0" y="0"/>
             <wp:positionH relativeFrom="margin">
-              <wp:align>center</wp:align>
+              <wp:posOffset>1704022</wp:posOffset>
             </wp:positionH>
             <wp:positionV relativeFrom="paragraph">
-              <wp:posOffset>15240</wp:posOffset>
+              <wp:posOffset>5715</wp:posOffset>
             </wp:positionV>
             <wp:extent cx="4191635" cy="2251075"/>
             <wp:effectExtent l="0" t="0" r="0" b="0"/>
@@ -1688,24 +1723,26 @@
       <w:r>
         <w:rPr>
           <w:noProof/>
+          <w:sz w:val="36"/>
+          <w:szCs w:val="36"/>
         </w:rPr>
         <w:drawing>
           <wp:anchor distT="0" distB="0" distL="114300" distR="114300" simplePos="0" relativeHeight="251668480" behindDoc="1" locked="0" layoutInCell="1" allowOverlap="1" wp14:anchorId="18387F2F">
             <wp:simplePos x="0" y="0"/>
             <wp:positionH relativeFrom="margin">
-              <wp:align>left</wp:align>
+              <wp:posOffset>380365</wp:posOffset>
             </wp:positionH>
             <wp:positionV relativeFrom="paragraph">
-              <wp:posOffset>13970</wp:posOffset>
+              <wp:posOffset>332740</wp:posOffset>
             </wp:positionV>
-            <wp:extent cx="1343025" cy="1823085"/>
-            <wp:effectExtent l="0" t="0" r="9525" b="5715"/>
+            <wp:extent cx="1143000" cy="1699895"/>
+            <wp:effectExtent l="0" t="0" r="0" b="0"/>
             <wp:wrapTight wrapText="bothSides">
               <wp:wrapPolygon edited="0">
                 <wp:start x="0" y="0"/>
-                <wp:lineTo x="0" y="21442"/>
-                <wp:lineTo x="21447" y="21442"/>
-                <wp:lineTo x="21447" y="0"/>
+                <wp:lineTo x="0" y="21301"/>
+                <wp:lineTo x="21240" y="21301"/>
+                <wp:lineTo x="21240" y="0"/>
                 <wp:lineTo x="0" y="0"/>
               </wp:wrapPolygon>
             </wp:wrapTight>
@@ -1720,7 +1757,7 @@
                     <pic:cNvPr id="1" name=""/>
                     <pic:cNvPicPr/>
                   </pic:nvPicPr>
-                  <pic:blipFill>
+                  <pic:blipFill rotWithShape="1">
                     <a:blip r:embed="rId18" cstate="print">
                       <a:extLst>
                         <a:ext uri="{28A0092B-C50C-407E-A947-70E740481C1C}">
@@ -1728,18 +1765,25 @@
                         </a:ext>
                       </a:extLst>
                     </a:blip>
-                    <a:stretch>
-                      <a:fillRect/>
-                    </a:stretch>
+                    <a:srcRect l="7801" t="3135" r="7093" b="3605"/>
+                    <a:stretch/>
                   </pic:blipFill>
-                  <pic:spPr>
+                  <pic:spPr bwMode="auto">
                     <a:xfrm>
                       <a:off x="0" y="0"/>
-                      <a:ext cx="1343025" cy="1823085"/>
+                      <a:ext cx="1143000" cy="1699895"/>
                     </a:xfrm>
                     <a:prstGeom prst="rect">
                       <a:avLst/>
                     </a:prstGeom>
+                    <a:ln>
+                      <a:noFill/>
+                    </a:ln>
+                    <a:extLst>
+                      <a:ext uri="{53640926-AAD7-44D8-BBD7-CCE9431645EC}">
+                        <a14:shadowObscured xmlns:a14="http://schemas.microsoft.com/office/drawing/2010/main"/>
+                      </a:ext>
+                    </a:extLst>
                   </pic:spPr>
                 </pic:pic>
               </a:graphicData>
@@ -1753,13 +1797,72 @@
           </wp:anchor>
         </w:drawing>
       </w:r>
+      <w:r>
+        <w:rPr>
+          <w:sz w:val="36"/>
+          <w:szCs w:val="36"/>
+        </w:rPr>
+        <w:t xml:space="preserve">     x</w:t>
+      </w:r>
+      <w:r>
+        <w:rPr>
+          <w:sz w:val="36"/>
+          <w:szCs w:val="36"/>
+        </w:rPr>
+        <w:t xml:space="preserve">     </w:t>
+      </w:r>
+      <w:r>
+        <w:rPr>
+          <w:sz w:val="36"/>
+          <w:szCs w:val="36"/>
+        </w:rPr>
+        <w:t xml:space="preserve"> </w:t>
+      </w:r>
+      <w:r>
+        <w:rPr>
+          <w:sz w:val="36"/>
+          <w:szCs w:val="36"/>
+        </w:rPr>
+        <w:t xml:space="preserve"> </w:t>
+      </w:r>
+      <w:r>
+        <w:rPr>
+          <w:sz w:val="36"/>
+          <w:szCs w:val="36"/>
+        </w:rPr>
+        <w:t>y</w:t>
+      </w:r>
     </w:p>
-    <w:p/>
-    <w:p/>
-    <w:p/>
-    <w:p/>
-    <w:p/>
-    <w:p/>
+    <w:p>
+      <w:r>
+        <w:t>tr1</w:t>
+      </w:r>
+    </w:p>
+    <w:p>
+      <w:r>
+        <w:t>tr2</w:t>
+      </w:r>
+    </w:p>
+    <w:p>
+      <w:r>
+        <w:t>hed</w:t>
+      </w:r>
+    </w:p>
+    <w:p>
+      <w:r>
+        <w:t>ad1</w:t>
+      </w:r>
+    </w:p>
+    <w:p>
+      <w:r>
+        <w:t>ad2</w:t>
+      </w:r>
+    </w:p>
+    <w:p>
+      <w:r>
+        <w:t>ad3</w:t>
+      </w:r>
+    </w:p>
     <w:p/>
     <w:p/>
     <w:p/>
@@ -1914,10 +2017,7 @@
     <w:p/>
     <w:p/>
     <w:p/>
-    <w:p>
-      <w:bookmarkStart w:id="0" w:name="_GoBack"/>
-      <w:bookmarkEnd w:id="0"/>
-    </w:p>
+    <w:p/>
     <w:sectPr>
       <w:pgSz w:w="20160" w:h="12240" w:orient="landscape" w:code="5"/>
       <w:pgMar w:top="720" w:right="720" w:bottom="720" w:left="720" w:header="708" w:footer="708" w:gutter="0"/>
@@ -2207,7 +2307,7 @@
       <w:lvlText w:val="%1)"/>
       <w:lvlJc w:val="left"/>
       <w:pPr>
-        <w:ind w:left="720" w:hanging="360"/>
+        <w:ind w:left="1080" w:hanging="360"/>
       </w:pPr>
       <w:rPr>
         <w:rFonts w:hint="default"/>
@@ -2219,7 +2319,7 @@
       <w:lvlText w:val="%2."/>
       <w:lvlJc w:val="left"/>
       <w:pPr>
-        <w:ind w:left="1440" w:hanging="360"/>
+        <w:ind w:left="1800" w:hanging="360"/>
       </w:pPr>
     </w:lvl>
     <w:lvl w:ilvl="2" w:tplc="0C09001B" w:tentative="1">
@@ -2228,7 +2328,7 @@
       <w:lvlText w:val="%3."/>
       <w:lvlJc w:val="right"/>
       <w:pPr>
-        <w:ind w:left="2160" w:hanging="180"/>
+        <w:ind w:left="2520" w:hanging="180"/>
       </w:pPr>
     </w:lvl>
     <w:lvl w:ilvl="3" w:tplc="0C09000F" w:tentative="1">
@@ -2237,7 +2337,7 @@
       <w:lvlText w:val="%4."/>
       <w:lvlJc w:val="left"/>
       <w:pPr>
-        <w:ind w:left="2880" w:hanging="360"/>
+        <w:ind w:left="3240" w:hanging="360"/>
       </w:pPr>
     </w:lvl>
     <w:lvl w:ilvl="4" w:tplc="0C090019" w:tentative="1">
@@ -2246,7 +2346,7 @@
       <w:lvlText w:val="%5."/>
       <w:lvlJc w:val="left"/>
       <w:pPr>
-        <w:ind w:left="3600" w:hanging="360"/>
+        <w:ind w:left="3960" w:hanging="360"/>
       </w:pPr>
     </w:lvl>
     <w:lvl w:ilvl="5" w:tplc="0C09001B" w:tentative="1">
@@ -2255,7 +2355,7 @@
       <w:lvlText w:val="%6."/>
       <w:lvlJc w:val="right"/>
       <w:pPr>
-        <w:ind w:left="4320" w:hanging="180"/>
+        <w:ind w:left="4680" w:hanging="180"/>
       </w:pPr>
     </w:lvl>
     <w:lvl w:ilvl="6" w:tplc="0C09000F" w:tentative="1">
@@ -2264,7 +2364,7 @@
       <w:lvlText w:val="%7."/>
       <w:lvlJc w:val="left"/>
       <w:pPr>
-        <w:ind w:left="5040" w:hanging="360"/>
+        <w:ind w:left="5400" w:hanging="360"/>
       </w:pPr>
     </w:lvl>
     <w:lvl w:ilvl="7" w:tplc="0C090019" w:tentative="1">
@@ -2273,7 +2373,7 @@
       <w:lvlText w:val="%8."/>
       <w:lvlJc w:val="left"/>
       <w:pPr>
-        <w:ind w:left="5760" w:hanging="360"/>
+        <w:ind w:left="6120" w:hanging="360"/>
       </w:pPr>
     </w:lvl>
     <w:lvl w:ilvl="8" w:tplc="0C09001B" w:tentative="1">
@@ -2282,7 +2382,7 @@
       <w:lvlText w:val="%9."/>
       <w:lvlJc w:val="right"/>
       <w:pPr>
-        <w:ind w:left="6480" w:hanging="180"/>
+        <w:ind w:left="6840" w:hanging="180"/>
       </w:pPr>
     </w:lvl>
   </w:abstractNum>
@@ -3408,7 +3508,7 @@
 </file>
 
 <file path=customXml/itemProps1.xml><?xml version="1.0" encoding="utf-8"?>
-<ds:datastoreItem xmlns:ds="http://schemas.openxmlformats.org/officeDocument/2006/customXml" ds:itemID="{3CB19360-BAE8-4AD7-A7DB-A23F73C8A442}">
+<ds:datastoreItem xmlns:ds="http://schemas.openxmlformats.org/officeDocument/2006/customXml" ds:itemID="{C3B8E514-63C6-4B36-B156-0740BB8B5BDA}">
   <ds:schemaRefs>
     <ds:schemaRef ds:uri="http://schemas.openxmlformats.org/officeDocument/2006/bibliography"/>
   </ds:schemaRefs>

</xml_diff>

<commit_message>
!!! Mid Can Review check-in. css wok after
</commit_message>
<xml_diff>
--- a/_slides/slide_figures/app_interface_captures.docx
+++ b/_slides/slide_figures/app_interface_captures.docx
@@ -472,6 +472,7 @@
           </wp:inline>
         </w:drawing>
       </w:r>
+      <w:bookmarkStart w:id="0" w:name="_GoBack"/>
       <w:r>
         <w:rPr>
           <w:noProof/>
@@ -519,6 +520,7 @@
           </wp:inline>
         </w:drawing>
       </w:r>
+      <w:bookmarkEnd w:id="0"/>
       <w:r>
         <w:rPr>
           <w:noProof/>
@@ -862,10 +864,7 @@
     <w:p/>
     <w:p/>
     <w:p/>
-    <w:p>
-      <w:bookmarkStart w:id="0" w:name="_GoBack"/>
-      <w:bookmarkEnd w:id="0"/>
-    </w:p>
+    <w:p/>
     <w:p/>
     <w:p/>
     <w:p/>
@@ -3508,7 +3507,7 @@
 </file>
 
 <file path=customXml/itemProps1.xml><?xml version="1.0" encoding="utf-8"?>
-<ds:datastoreItem xmlns:ds="http://schemas.openxmlformats.org/officeDocument/2006/customXml" ds:itemID="{C3B8E514-63C6-4B36-B156-0740BB8B5BDA}">
+<ds:datastoreItem xmlns:ds="http://schemas.openxmlformats.org/officeDocument/2006/customXml" ds:itemID="{A35E73FF-1FB9-4DAF-A97E-95F39A119C7B}">
   <ds:schemaRefs>
     <ds:schemaRef ds:uri="http://schemas.openxmlformats.org/officeDocument/2006/bibliography"/>
   </ds:schemaRefs>

</xml_diff>